<commit_message>
Condicions to Condicions de compra
</commit_message>
<xml_diff>
--- a/app/templates/fitxa_tecnica_template.docx
+++ b/app/templates/fitxa_tecnica_template.docx
@@ -1126,7 +1126,18 @@
                 <w:sz w:val="12"/>
                 <w:szCs w:val="12"/>
               </w:rPr>
-              <w:t>Condicions</w:t>
+              <w:t xml:space="preserve">Condicions </w:t>
+            </w:r>
+            <w:r>
+              <w:rPr>
+                <w:rFonts w:ascii="arial" w:hAnsi="arial"/>
+                <w:b/>
+                <w:color w:val="202529"/>
+                <w:spacing w:val="-2"/>
+                <w:sz w:val="12"/>
+                <w:szCs w:val="12"/>
+              </w:rPr>
+              <w:t>de compra</w:t>
             </w:r>
           </w:p>
         </w:tc>
@@ -1492,16 +1503,7 @@
                 <w:sz w:val="12"/>
                 <w:szCs w:val="12"/>
               </w:rPr>
-              <w:t xml:space="preserve">{{body.preu}} </w:t>
-            </w:r>
-            <w:r>
-              <w:rPr>
-                <w:rFonts w:ascii="arial" w:hAnsi="arial"/>
-                <w:spacing w:val="-2"/>
-                <w:sz w:val="12"/>
-                <w:szCs w:val="12"/>
-              </w:rPr>
-              <w:t>€</w:t>
+              <w:t>{{body.preu}} €</w:t>
             </w:r>
           </w:p>
         </w:tc>
@@ -2219,16 +2221,7 @@
                 <w:sz w:val="12"/>
                 <w:szCs w:val="12"/>
               </w:rPr>
-              <w:t xml:space="preserve">{{body.amplada}} </w:t>
-            </w:r>
-            <w:r>
-              <w:rPr>
-                <w:rFonts w:ascii="arial" w:hAnsi="arial"/>
-                <w:spacing w:val="-2"/>
-                <w:sz w:val="12"/>
-                <w:szCs w:val="12"/>
-              </w:rPr>
-              <w:t>cm</w:t>
+              <w:t>{{body.amplada}} cm</w:t>
             </w:r>
           </w:p>
         </w:tc>
@@ -2259,16 +2252,7 @@
                 <w:sz w:val="12"/>
                 <w:szCs w:val="12"/>
               </w:rPr>
-              <w:t xml:space="preserve">{{body.alçada}} </w:t>
-            </w:r>
-            <w:r>
-              <w:rPr>
-                <w:rFonts w:ascii="arial" w:hAnsi="arial"/>
-                <w:spacing w:val="-2"/>
-                <w:sz w:val="12"/>
-                <w:szCs w:val="12"/>
-              </w:rPr>
-              <w:t>cm</w:t>
+              <w:t>{{body.alçada}} cm</w:t>
             </w:r>
           </w:p>
         </w:tc>
@@ -2299,16 +2283,7 @@
                 <w:sz w:val="12"/>
                 <w:szCs w:val="12"/>
               </w:rPr>
-              <w:t xml:space="preserve">{{body.profunditat}} </w:t>
-            </w:r>
-            <w:r>
-              <w:rPr>
-                <w:rFonts w:ascii="arial" w:hAnsi="arial"/>
-                <w:spacing w:val="-2"/>
-                <w:sz w:val="12"/>
-                <w:szCs w:val="12"/>
-              </w:rPr>
-              <w:t>cm</w:t>
+              <w:t>{{body.profunditat}} cm</w:t>
             </w:r>
           </w:p>
         </w:tc>
@@ -2339,16 +2314,7 @@
                 <w:sz w:val="12"/>
                 <w:szCs w:val="12"/>
               </w:rPr>
-              <w:t xml:space="preserve">{{body.pes}} </w:t>
-            </w:r>
-            <w:r>
-              <w:rPr>
-                <w:rFonts w:ascii="arial" w:hAnsi="arial"/>
-                <w:spacing w:val="-2"/>
-                <w:sz w:val="12"/>
-                <w:szCs w:val="12"/>
-              </w:rPr>
-              <w:t>Kg</w:t>
+              <w:t>{{body.pes}} Kg</w:t>
             </w:r>
           </w:p>
         </w:tc>
@@ -2379,16 +2345,7 @@
                 <w:sz w:val="12"/>
                 <w:szCs w:val="12"/>
               </w:rPr>
-              <w:t xml:space="preserve">{{body.volum}} </w:t>
-            </w:r>
-            <w:r>
-              <w:rPr>
-                <w:rFonts w:ascii="arial" w:hAnsi="arial"/>
-                <w:spacing w:val="-4"/>
-                <w:sz w:val="12"/>
-                <w:szCs w:val="12"/>
-              </w:rPr>
-              <w:t>L</w:t>
+              <w:t>{{body.volum}} L</w:t>
             </w:r>
           </w:p>
         </w:tc>

</xml_diff>

<commit_message>
All info in bd
</commit_message>
<xml_diff>
--- a/app/templates/fitxa_tecnica_template.docx
+++ b/app/templates/fitxa_tecnica_template.docx
@@ -4243,6 +4243,350 @@
           </w:p>
         </w:tc>
       </w:tr>
+      <w:tr>
+        <w:trPr>
+          <w:trHeight w:val="333" w:hRule="atLeast"/>
+        </w:trPr>
+        <w:tc>
+          <w:tcPr>
+            <w:tcW w:w="2103" w:type="dxa"/>
+            <w:tcBorders>
+              <w:left w:val="single" w:sz="4" w:space="0" w:color="DEE2E6"/>
+              <w:bottom w:val="single" w:sz="6" w:space="0" w:color="DEE2E6"/>
+              <w:right w:val="single" w:sz="4" w:space="0" w:color="DEE2E6"/>
+            </w:tcBorders>
+          </w:tcPr>
+          <w:p>
+            <w:pPr>
+              <w:pStyle w:val="TableParagraph"/>
+              <w:widowControl w:val="false"/>
+              <w:spacing w:before="89" w:after="0"/>
+              <w:ind w:left="7" w:right="0" w:hanging="0"/>
+              <w:jc w:val="center"/>
+              <w:rPr>
+                <w:sz w:val="14"/>
+                <w:szCs w:val="14"/>
+              </w:rPr>
+            </w:pPr>
+            <w:r>
+              <w:rPr>
+                <w:rFonts w:ascii="arial" w:hAnsi="arial"/>
+                <w:b/>
+                <w:bCs/>
+                <w:color w:val="202529"/>
+                <w:spacing w:val="-2"/>
+                <w:sz w:val="14"/>
+                <w:szCs w:val="14"/>
+              </w:rPr>
+              <w:t>Software</w:t>
+            </w:r>
+          </w:p>
+        </w:tc>
+        <w:tc>
+          <w:tcPr>
+            <w:tcW w:w="2547" w:type="dxa"/>
+            <w:tcBorders>
+              <w:left w:val="single" w:sz="4" w:space="0" w:color="DEE2E6"/>
+              <w:bottom w:val="single" w:sz="6" w:space="0" w:color="DEE2E6"/>
+              <w:right w:val="single" w:sz="4" w:space="0" w:color="DEE2E6"/>
+            </w:tcBorders>
+            <w:vAlign w:val="center"/>
+          </w:tcPr>
+          <w:p>
+            <w:pPr>
+              <w:pStyle w:val="TableParagraph"/>
+              <w:widowControl w:val="false"/>
+              <w:spacing w:lineRule="exact" w:line="151"/>
+              <w:ind w:left="0" w:right="0" w:hanging="0"/>
+              <w:jc w:val="center"/>
+              <w:rPr>
+                <w:sz w:val="14"/>
+                <w:szCs w:val="14"/>
+              </w:rPr>
+            </w:pPr>
+            <w:r>
+              <w:rPr>
+                <w:rFonts w:ascii="arial" w:hAnsi="arial"/>
+                <w:sz w:val="14"/>
+                <w:szCs w:val="14"/>
+              </w:rPr>
+              <w:t>{{body.soft_</w:t>
+            </w:r>
+            <w:r>
+              <w:rPr>
+                <w:rFonts w:ascii="arial" w:hAnsi="arial"/>
+                <w:sz w:val="14"/>
+                <w:szCs w:val="14"/>
+              </w:rPr>
+              <w:t>4</w:t>
+            </w:r>
+            <w:r>
+              <w:rPr>
+                <w:rFonts w:ascii="arial" w:hAnsi="arial"/>
+                <w:sz w:val="14"/>
+                <w:szCs w:val="14"/>
+              </w:rPr>
+              <w:t>}}</w:t>
+            </w:r>
+          </w:p>
+        </w:tc>
+        <w:tc>
+          <w:tcPr>
+            <w:tcW w:w="2548" w:type="dxa"/>
+            <w:tcBorders>
+              <w:left w:val="single" w:sz="4" w:space="0" w:color="DEE2E6"/>
+              <w:bottom w:val="single" w:sz="6" w:space="0" w:color="DEE2E6"/>
+              <w:right w:val="single" w:sz="4" w:space="0" w:color="DEE2E6"/>
+            </w:tcBorders>
+          </w:tcPr>
+          <w:p>
+            <w:pPr>
+              <w:pStyle w:val="TableParagraph"/>
+              <w:widowControl w:val="false"/>
+              <w:spacing w:before="89" w:after="0"/>
+              <w:ind w:left="6" w:right="1" w:hanging="0"/>
+              <w:jc w:val="center"/>
+              <w:rPr>
+                <w:sz w:val="14"/>
+                <w:szCs w:val="14"/>
+              </w:rPr>
+            </w:pPr>
+            <w:r>
+              <w:rPr>
+                <w:rFonts w:ascii="arial" w:hAnsi="arial"/>
+                <w:b/>
+                <w:bCs/>
+                <w:color w:val="202529"/>
+                <w:spacing w:val="-2"/>
+                <w:sz w:val="14"/>
+                <w:szCs w:val="14"/>
+              </w:rPr>
+              <w:t>Versió</w:t>
+            </w:r>
+          </w:p>
+        </w:tc>
+        <w:tc>
+          <w:tcPr>
+            <w:tcW w:w="5269" w:type="dxa"/>
+            <w:gridSpan w:val="2"/>
+            <w:tcBorders>
+              <w:left w:val="single" w:sz="4" w:space="0" w:color="DEE2E6"/>
+              <w:bottom w:val="single" w:sz="6" w:space="0" w:color="DEE2E6"/>
+              <w:right w:val="single" w:sz="4" w:space="0" w:color="DEE2E6"/>
+            </w:tcBorders>
+            <w:vAlign w:val="center"/>
+          </w:tcPr>
+          <w:p>
+            <w:pPr>
+              <w:pStyle w:val="TableParagraph"/>
+              <w:widowControl w:val="false"/>
+              <w:spacing w:lineRule="exact" w:line="151"/>
+              <w:ind w:left="0" w:right="0" w:hanging="0"/>
+              <w:jc w:val="center"/>
+              <w:rPr>
+                <w:sz w:val="14"/>
+                <w:szCs w:val="14"/>
+              </w:rPr>
+            </w:pPr>
+            <w:r>
+              <w:rPr>
+                <w:rFonts w:ascii="arial" w:hAnsi="arial"/>
+                <w:sz w:val="14"/>
+                <w:szCs w:val="14"/>
+              </w:rPr>
+              <w:t>{{body.versio_</w:t>
+            </w:r>
+            <w:r>
+              <w:rPr>
+                <w:rFonts w:ascii="arial" w:hAnsi="arial"/>
+                <w:sz w:val="14"/>
+                <w:szCs w:val="14"/>
+              </w:rPr>
+              <w:t>4</w:t>
+            </w:r>
+            <w:r>
+              <w:rPr>
+                <w:rFonts w:ascii="arial" w:hAnsi="arial"/>
+                <w:sz w:val="14"/>
+                <w:szCs w:val="14"/>
+              </w:rPr>
+              <w:t>}}</w:t>
+            </w:r>
+          </w:p>
+        </w:tc>
+      </w:tr>
+      <w:tr>
+        <w:trPr>
+          <w:trHeight w:val="333" w:hRule="atLeast"/>
+        </w:trPr>
+        <w:tc>
+          <w:tcPr>
+            <w:tcW w:w="2103" w:type="dxa"/>
+            <w:tcBorders>
+              <w:left w:val="single" w:sz="4" w:space="0" w:color="DEE2E6"/>
+              <w:bottom w:val="single" w:sz="6" w:space="0" w:color="DEE2E6"/>
+              <w:right w:val="single" w:sz="4" w:space="0" w:color="DEE2E6"/>
+            </w:tcBorders>
+          </w:tcPr>
+          <w:p>
+            <w:pPr>
+              <w:pStyle w:val="TableParagraph"/>
+              <w:widowControl w:val="false"/>
+              <w:spacing w:before="89" w:after="0"/>
+              <w:ind w:left="7" w:right="0" w:hanging="0"/>
+              <w:jc w:val="center"/>
+              <w:rPr>
+                <w:sz w:val="14"/>
+                <w:szCs w:val="14"/>
+              </w:rPr>
+            </w:pPr>
+            <w:r>
+              <w:rPr>
+                <w:rFonts w:ascii="arial" w:hAnsi="arial"/>
+                <w:b/>
+                <w:bCs/>
+                <w:color w:val="202529"/>
+                <w:spacing w:val="-2"/>
+                <w:sz w:val="14"/>
+                <w:szCs w:val="14"/>
+              </w:rPr>
+              <w:t>Software</w:t>
+            </w:r>
+          </w:p>
+        </w:tc>
+        <w:tc>
+          <w:tcPr>
+            <w:tcW w:w="2547" w:type="dxa"/>
+            <w:tcBorders>
+              <w:left w:val="single" w:sz="4" w:space="0" w:color="DEE2E6"/>
+              <w:bottom w:val="single" w:sz="6" w:space="0" w:color="DEE2E6"/>
+              <w:right w:val="single" w:sz="4" w:space="0" w:color="DEE2E6"/>
+            </w:tcBorders>
+            <w:vAlign w:val="center"/>
+          </w:tcPr>
+          <w:p>
+            <w:pPr>
+              <w:pStyle w:val="TableParagraph"/>
+              <w:widowControl w:val="false"/>
+              <w:spacing w:lineRule="exact" w:line="151"/>
+              <w:ind w:left="0" w:right="0" w:hanging="0"/>
+              <w:jc w:val="center"/>
+              <w:rPr>
+                <w:sz w:val="14"/>
+                <w:szCs w:val="14"/>
+              </w:rPr>
+            </w:pPr>
+            <w:r>
+              <w:rPr>
+                <w:rFonts w:ascii="arial" w:hAnsi="arial"/>
+                <w:sz w:val="14"/>
+                <w:szCs w:val="14"/>
+              </w:rPr>
+              <w:t>{{body.soft_</w:t>
+            </w:r>
+            <w:r>
+              <w:rPr>
+                <w:rFonts w:ascii="arial" w:hAnsi="arial"/>
+                <w:sz w:val="14"/>
+                <w:szCs w:val="14"/>
+              </w:rPr>
+              <w:t>5</w:t>
+            </w:r>
+            <w:r>
+              <w:rPr>
+                <w:rFonts w:ascii="arial" w:hAnsi="arial"/>
+                <w:sz w:val="14"/>
+                <w:szCs w:val="14"/>
+              </w:rPr>
+              <w:t>}}</w:t>
+            </w:r>
+          </w:p>
+        </w:tc>
+        <w:tc>
+          <w:tcPr>
+            <w:tcW w:w="2548" w:type="dxa"/>
+            <w:tcBorders>
+              <w:left w:val="single" w:sz="4" w:space="0" w:color="DEE2E6"/>
+              <w:bottom w:val="single" w:sz="6" w:space="0" w:color="DEE2E6"/>
+              <w:right w:val="single" w:sz="4" w:space="0" w:color="DEE2E6"/>
+            </w:tcBorders>
+          </w:tcPr>
+          <w:p>
+            <w:pPr>
+              <w:pStyle w:val="TableParagraph"/>
+              <w:widowControl w:val="false"/>
+              <w:spacing w:before="89" w:after="0"/>
+              <w:ind w:left="6" w:right="1" w:hanging="0"/>
+              <w:jc w:val="center"/>
+              <w:rPr>
+                <w:sz w:val="14"/>
+                <w:szCs w:val="14"/>
+              </w:rPr>
+            </w:pPr>
+            <w:r>
+              <w:rPr>
+                <w:rFonts w:ascii="arial" w:hAnsi="arial"/>
+                <w:b/>
+                <w:bCs/>
+                <w:color w:val="202529"/>
+                <w:spacing w:val="-2"/>
+                <w:sz w:val="14"/>
+                <w:szCs w:val="14"/>
+              </w:rPr>
+              <w:t>Versió</w:t>
+            </w:r>
+          </w:p>
+        </w:tc>
+        <w:tc>
+          <w:tcPr>
+            <w:tcW w:w="5269" w:type="dxa"/>
+            <w:gridSpan w:val="2"/>
+            <w:tcBorders>
+              <w:left w:val="single" w:sz="4" w:space="0" w:color="DEE2E6"/>
+              <w:bottom w:val="single" w:sz="6" w:space="0" w:color="DEE2E6"/>
+              <w:right w:val="single" w:sz="4" w:space="0" w:color="DEE2E6"/>
+            </w:tcBorders>
+            <w:vAlign w:val="center"/>
+          </w:tcPr>
+          <w:p>
+            <w:pPr>
+              <w:pStyle w:val="TableParagraph"/>
+              <w:widowControl w:val="false"/>
+              <w:spacing w:lineRule="exact" w:line="151"/>
+              <w:ind w:left="0" w:right="0" w:hanging="0"/>
+              <w:jc w:val="center"/>
+              <w:rPr>
+                <w:sz w:val="14"/>
+                <w:szCs w:val="14"/>
+              </w:rPr>
+            </w:pPr>
+            <w:r>
+              <w:rPr>
+                <w:rFonts w:ascii="arial" w:hAnsi="arial"/>
+                <w:sz w:val="14"/>
+                <w:szCs w:val="14"/>
+              </w:rPr>
+              <w:t>{{body.versio_</w:t>
+            </w:r>
+            <w:r>
+              <w:rPr>
+                <w:rFonts w:ascii="arial" w:hAnsi="arial"/>
+                <w:sz w:val="14"/>
+                <w:szCs w:val="14"/>
+              </w:rPr>
+              <w:t>5</w:t>
+            </w:r>
+            <w:r>
+              <w:rPr>
+                <w:rFonts w:ascii="arial" w:hAnsi="arial"/>
+                <w:sz w:val="14"/>
+                <w:szCs w:val="14"/>
+              </w:rPr>
+              <w:t>}}</w:t>
+            </w:r>
+          </w:p>
+        </w:tc>
+      </w:tr>
     </w:tbl>
     <w:p>
       <w:pPr>
@@ -4647,6 +4991,410 @@
           </w:p>
         </w:tc>
       </w:tr>
+      <w:tr>
+        <w:trPr>
+          <w:trHeight w:val="330" w:hRule="atLeast"/>
+        </w:trPr>
+        <w:tc>
+          <w:tcPr>
+            <w:tcW w:w="6236" w:type="dxa"/>
+            <w:tcBorders>
+              <w:left w:val="single" w:sz="4" w:space="0" w:color="DEE2E6"/>
+              <w:bottom w:val="single" w:sz="4" w:space="0" w:color="DEE2E6"/>
+              <w:right w:val="single" w:sz="4" w:space="0" w:color="DEE2E6"/>
+            </w:tcBorders>
+            <w:vAlign w:val="center"/>
+          </w:tcPr>
+          <w:p>
+            <w:pPr>
+              <w:pStyle w:val="TableParagraph"/>
+              <w:widowControl w:val="false"/>
+              <w:spacing w:lineRule="exact" w:line="151"/>
+              <w:ind w:left="0" w:right="0" w:hanging="0"/>
+              <w:jc w:val="center"/>
+              <w:rPr>
+                <w:sz w:val="14"/>
+                <w:szCs w:val="14"/>
+              </w:rPr>
+            </w:pPr>
+            <w:r>
+              <w:rPr>
+                <w:rFonts w:ascii="arial" w:hAnsi="arial"/>
+                <w:sz w:val="14"/>
+                <w:szCs w:val="14"/>
+              </w:rPr>
+              <w:t>{{body.personal_tecnic_udmmp_</w:t>
+            </w:r>
+            <w:r>
+              <w:rPr>
+                <w:rFonts w:ascii="arial" w:hAnsi="arial"/>
+                <w:sz w:val="14"/>
+                <w:szCs w:val="14"/>
+              </w:rPr>
+              <w:t>2</w:t>
+            </w:r>
+            <w:r>
+              <w:rPr>
+                <w:rFonts w:ascii="arial" w:hAnsi="arial"/>
+                <w:sz w:val="14"/>
+                <w:szCs w:val="14"/>
+              </w:rPr>
+              <w:t>}}</w:t>
+            </w:r>
+          </w:p>
+        </w:tc>
+        <w:tc>
+          <w:tcPr>
+            <w:tcW w:w="6229" w:type="dxa"/>
+            <w:tcBorders>
+              <w:left w:val="single" w:sz="4" w:space="0" w:color="DEE2E6"/>
+              <w:bottom w:val="single" w:sz="4" w:space="0" w:color="DEE2E6"/>
+              <w:right w:val="single" w:sz="4" w:space="0" w:color="DEE2E6"/>
+            </w:tcBorders>
+            <w:vAlign w:val="center"/>
+          </w:tcPr>
+          <w:p>
+            <w:pPr>
+              <w:pStyle w:val="TableParagraph"/>
+              <w:widowControl w:val="false"/>
+              <w:spacing w:lineRule="exact" w:line="151"/>
+              <w:ind w:left="0" w:right="0" w:hanging="0"/>
+              <w:jc w:val="center"/>
+              <w:rPr>
+                <w:sz w:val="14"/>
+                <w:szCs w:val="14"/>
+              </w:rPr>
+            </w:pPr>
+            <w:r>
+              <w:rPr>
+                <w:rFonts w:ascii="arial" w:hAnsi="arial"/>
+                <w:sz w:val="14"/>
+                <w:szCs w:val="14"/>
+              </w:rPr>
+              <w:t>{{body.facultatius_udmmp_</w:t>
+            </w:r>
+            <w:r>
+              <w:rPr>
+                <w:rFonts w:ascii="arial" w:hAnsi="arial"/>
+                <w:sz w:val="14"/>
+                <w:szCs w:val="14"/>
+              </w:rPr>
+              <w:t>2</w:t>
+            </w:r>
+            <w:r>
+              <w:rPr>
+                <w:rFonts w:ascii="arial" w:hAnsi="arial"/>
+                <w:sz w:val="14"/>
+                <w:szCs w:val="14"/>
+              </w:rPr>
+              <w:t>}}</w:t>
+            </w:r>
+          </w:p>
+        </w:tc>
+      </w:tr>
+      <w:tr>
+        <w:trPr>
+          <w:trHeight w:val="330" w:hRule="atLeast"/>
+        </w:trPr>
+        <w:tc>
+          <w:tcPr>
+            <w:tcW w:w="6236" w:type="dxa"/>
+            <w:tcBorders>
+              <w:left w:val="single" w:sz="4" w:space="0" w:color="DEE2E6"/>
+              <w:bottom w:val="single" w:sz="4" w:space="0" w:color="DEE2E6"/>
+              <w:right w:val="single" w:sz="4" w:space="0" w:color="DEE2E6"/>
+            </w:tcBorders>
+            <w:vAlign w:val="center"/>
+          </w:tcPr>
+          <w:p>
+            <w:pPr>
+              <w:pStyle w:val="TableParagraph"/>
+              <w:widowControl w:val="false"/>
+              <w:spacing w:lineRule="exact" w:line="151"/>
+              <w:ind w:left="0" w:right="0" w:hanging="0"/>
+              <w:jc w:val="center"/>
+              <w:rPr>
+                <w:sz w:val="14"/>
+                <w:szCs w:val="14"/>
+              </w:rPr>
+            </w:pPr>
+            <w:r>
+              <w:rPr>
+                <w:rFonts w:ascii="arial" w:hAnsi="arial"/>
+                <w:sz w:val="14"/>
+                <w:szCs w:val="14"/>
+              </w:rPr>
+              <w:t>{{body.personal_tecnic_udmmp_</w:t>
+            </w:r>
+            <w:r>
+              <w:rPr>
+                <w:rFonts w:ascii="arial" w:hAnsi="arial"/>
+                <w:sz w:val="14"/>
+                <w:szCs w:val="14"/>
+              </w:rPr>
+              <w:t>3</w:t>
+            </w:r>
+            <w:r>
+              <w:rPr>
+                <w:rFonts w:ascii="arial" w:hAnsi="arial"/>
+                <w:sz w:val="14"/>
+                <w:szCs w:val="14"/>
+              </w:rPr>
+              <w:t>}}</w:t>
+            </w:r>
+          </w:p>
+        </w:tc>
+        <w:tc>
+          <w:tcPr>
+            <w:tcW w:w="6229" w:type="dxa"/>
+            <w:tcBorders>
+              <w:left w:val="single" w:sz="4" w:space="0" w:color="DEE2E6"/>
+              <w:bottom w:val="single" w:sz="4" w:space="0" w:color="DEE2E6"/>
+              <w:right w:val="single" w:sz="4" w:space="0" w:color="DEE2E6"/>
+            </w:tcBorders>
+            <w:vAlign w:val="center"/>
+          </w:tcPr>
+          <w:p>
+            <w:pPr>
+              <w:pStyle w:val="TableParagraph"/>
+              <w:widowControl w:val="false"/>
+              <w:spacing w:lineRule="exact" w:line="151"/>
+              <w:ind w:left="0" w:right="0" w:hanging="0"/>
+              <w:jc w:val="center"/>
+              <w:rPr>
+                <w:sz w:val="14"/>
+                <w:szCs w:val="14"/>
+              </w:rPr>
+            </w:pPr>
+            <w:r>
+              <w:rPr>
+                <w:rFonts w:ascii="arial" w:hAnsi="arial"/>
+                <w:sz w:val="14"/>
+                <w:szCs w:val="14"/>
+              </w:rPr>
+              <w:t>{{body.facultatius_udmmp_</w:t>
+            </w:r>
+            <w:r>
+              <w:rPr>
+                <w:rFonts w:ascii="arial" w:hAnsi="arial"/>
+                <w:sz w:val="14"/>
+                <w:szCs w:val="14"/>
+              </w:rPr>
+              <w:t>3</w:t>
+            </w:r>
+            <w:r>
+              <w:rPr>
+                <w:rFonts w:ascii="arial" w:hAnsi="arial"/>
+                <w:sz w:val="14"/>
+                <w:szCs w:val="14"/>
+              </w:rPr>
+              <w:t>}}</w:t>
+            </w:r>
+          </w:p>
+        </w:tc>
+      </w:tr>
+      <w:tr>
+        <w:trPr>
+          <w:trHeight w:val="330" w:hRule="atLeast"/>
+        </w:trPr>
+        <w:tc>
+          <w:tcPr>
+            <w:tcW w:w="6236" w:type="dxa"/>
+            <w:tcBorders>
+              <w:left w:val="single" w:sz="4" w:space="0" w:color="DEE2E6"/>
+              <w:bottom w:val="single" w:sz="4" w:space="0" w:color="DEE2E6"/>
+              <w:right w:val="single" w:sz="4" w:space="0" w:color="DEE2E6"/>
+            </w:tcBorders>
+            <w:vAlign w:val="center"/>
+          </w:tcPr>
+          <w:p>
+            <w:pPr>
+              <w:pStyle w:val="TableParagraph"/>
+              <w:widowControl w:val="false"/>
+              <w:spacing w:lineRule="exact" w:line="151"/>
+              <w:ind w:left="0" w:right="0" w:hanging="0"/>
+              <w:jc w:val="center"/>
+              <w:rPr>
+                <w:sz w:val="14"/>
+                <w:szCs w:val="14"/>
+              </w:rPr>
+            </w:pPr>
+            <w:r>
+              <w:rPr>
+                <w:rFonts w:ascii="arial" w:hAnsi="arial"/>
+                <w:sz w:val="14"/>
+                <w:szCs w:val="14"/>
+              </w:rPr>
+              <w:t>{{body.personal_tecnic_udmmp_</w:t>
+            </w:r>
+            <w:r>
+              <w:rPr>
+                <w:rFonts w:ascii="arial" w:hAnsi="arial"/>
+                <w:sz w:val="14"/>
+                <w:szCs w:val="14"/>
+              </w:rPr>
+              <w:t>4</w:t>
+            </w:r>
+            <w:r>
+              <w:rPr>
+                <w:rFonts w:ascii="arial" w:hAnsi="arial"/>
+                <w:sz w:val="14"/>
+                <w:szCs w:val="14"/>
+              </w:rPr>
+              <w:t>}}</w:t>
+            </w:r>
+          </w:p>
+        </w:tc>
+        <w:tc>
+          <w:tcPr>
+            <w:tcW w:w="6229" w:type="dxa"/>
+            <w:tcBorders>
+              <w:left w:val="single" w:sz="4" w:space="0" w:color="DEE2E6"/>
+              <w:bottom w:val="single" w:sz="4" w:space="0" w:color="DEE2E6"/>
+              <w:right w:val="single" w:sz="4" w:space="0" w:color="DEE2E6"/>
+            </w:tcBorders>
+            <w:vAlign w:val="center"/>
+          </w:tcPr>
+          <w:p>
+            <w:pPr>
+              <w:pStyle w:val="TableParagraph"/>
+              <w:widowControl w:val="false"/>
+              <w:spacing w:lineRule="exact" w:line="151"/>
+              <w:ind w:left="0" w:right="0" w:hanging="0"/>
+              <w:jc w:val="center"/>
+              <w:rPr>
+                <w:sz w:val="14"/>
+                <w:szCs w:val="14"/>
+              </w:rPr>
+            </w:pPr>
+            <w:r>
+              <w:rPr>
+                <w:rFonts w:ascii="arial" w:hAnsi="arial"/>
+                <w:sz w:val="14"/>
+                <w:szCs w:val="14"/>
+              </w:rPr>
+              <w:t>{{body.facultatius_udmmp_</w:t>
+            </w:r>
+            <w:r>
+              <w:rPr>
+                <w:rFonts w:ascii="arial" w:hAnsi="arial"/>
+                <w:sz w:val="14"/>
+                <w:szCs w:val="14"/>
+              </w:rPr>
+              <w:t>4</w:t>
+            </w:r>
+            <w:r>
+              <w:rPr>
+                <w:rFonts w:ascii="arial" w:hAnsi="arial"/>
+                <w:sz w:val="14"/>
+                <w:szCs w:val="14"/>
+              </w:rPr>
+              <w:t>}}</w:t>
+            </w:r>
+          </w:p>
+        </w:tc>
+      </w:tr>
+      <w:tr>
+        <w:trPr>
+          <w:trHeight w:val="330" w:hRule="atLeast"/>
+        </w:trPr>
+        <w:tc>
+          <w:tcPr>
+            <w:tcW w:w="6236" w:type="dxa"/>
+            <w:tcBorders>
+              <w:left w:val="single" w:sz="4" w:space="0" w:color="DEE2E6"/>
+              <w:bottom w:val="single" w:sz="4" w:space="0" w:color="DEE2E6"/>
+              <w:right w:val="single" w:sz="4" w:space="0" w:color="DEE2E6"/>
+            </w:tcBorders>
+            <w:vAlign w:val="center"/>
+          </w:tcPr>
+          <w:p>
+            <w:pPr>
+              <w:pStyle w:val="TableParagraph"/>
+              <w:widowControl w:val="false"/>
+              <w:spacing w:lineRule="exact" w:line="151"/>
+              <w:ind w:left="0" w:right="0" w:hanging="0"/>
+              <w:jc w:val="center"/>
+              <w:rPr>
+                <w:sz w:val="14"/>
+                <w:szCs w:val="14"/>
+              </w:rPr>
+            </w:pPr>
+            <w:r>
+              <w:rPr>
+                <w:rFonts w:ascii="arial" w:hAnsi="arial"/>
+                <w:sz w:val="14"/>
+                <w:szCs w:val="14"/>
+              </w:rPr>
+              <w:t>{{body.personal_tecnic_udmmp_</w:t>
+            </w:r>
+            <w:r>
+              <w:rPr>
+                <w:rFonts w:ascii="arial" w:hAnsi="arial"/>
+                <w:sz w:val="14"/>
+                <w:szCs w:val="14"/>
+              </w:rPr>
+              <w:t>5</w:t>
+            </w:r>
+            <w:r>
+              <w:rPr>
+                <w:rFonts w:ascii="arial" w:hAnsi="arial"/>
+                <w:sz w:val="14"/>
+                <w:szCs w:val="14"/>
+              </w:rPr>
+              <w:t>}}</w:t>
+            </w:r>
+          </w:p>
+        </w:tc>
+        <w:tc>
+          <w:tcPr>
+            <w:tcW w:w="6229" w:type="dxa"/>
+            <w:tcBorders>
+              <w:left w:val="single" w:sz="4" w:space="0" w:color="DEE2E6"/>
+              <w:bottom w:val="single" w:sz="4" w:space="0" w:color="DEE2E6"/>
+              <w:right w:val="single" w:sz="4" w:space="0" w:color="DEE2E6"/>
+            </w:tcBorders>
+            <w:vAlign w:val="center"/>
+          </w:tcPr>
+          <w:p>
+            <w:pPr>
+              <w:pStyle w:val="TableParagraph"/>
+              <w:widowControl w:val="false"/>
+              <w:spacing w:lineRule="exact" w:line="151"/>
+              <w:ind w:left="0" w:right="0" w:hanging="0"/>
+              <w:jc w:val="center"/>
+              <w:rPr>
+                <w:sz w:val="14"/>
+                <w:szCs w:val="14"/>
+              </w:rPr>
+            </w:pPr>
+            <w:r>
+              <w:rPr>
+                <w:rFonts w:ascii="arial" w:hAnsi="arial"/>
+                <w:sz w:val="14"/>
+                <w:szCs w:val="14"/>
+              </w:rPr>
+              <w:t>{{body.facultatius_udmmp_</w:t>
+            </w:r>
+            <w:r>
+              <w:rPr>
+                <w:rFonts w:ascii="arial" w:hAnsi="arial"/>
+                <w:sz w:val="14"/>
+                <w:szCs w:val="14"/>
+              </w:rPr>
+              <w:t>5</w:t>
+            </w:r>
+            <w:r>
+              <w:rPr>
+                <w:rFonts w:ascii="arial" w:hAnsi="arial"/>
+                <w:sz w:val="14"/>
+                <w:szCs w:val="14"/>
+              </w:rPr>
+              <w:t>}}</w:t>
+            </w:r>
+          </w:p>
+        </w:tc>
+      </w:tr>
     </w:tbl>
     <w:p>
       <w:pPr>
@@ -4982,6 +5730,309 @@
           </w:p>
         </w:tc>
       </w:tr>
+      <w:tr>
+        <w:trPr>
+          <w:trHeight w:val="330" w:hRule="atLeast"/>
+        </w:trPr>
+        <w:tc>
+          <w:tcPr>
+            <w:tcW w:w="6236" w:type="dxa"/>
+            <w:tcBorders>
+              <w:left w:val="single" w:sz="4" w:space="0" w:color="DEE2E6"/>
+              <w:bottom w:val="single" w:sz="4" w:space="0" w:color="DEE2E6"/>
+              <w:right w:val="single" w:sz="4" w:space="0" w:color="DEE2E6"/>
+            </w:tcBorders>
+            <w:vAlign w:val="center"/>
+          </w:tcPr>
+          <w:p>
+            <w:pPr>
+              <w:pStyle w:val="TableParagraph"/>
+              <w:widowControl w:val="false"/>
+              <w:spacing w:lineRule="exact" w:line="151"/>
+              <w:ind w:left="0" w:right="0" w:hanging="0"/>
+              <w:jc w:val="center"/>
+              <w:rPr>
+                <w:sz w:val="14"/>
+                <w:szCs w:val="14"/>
+              </w:rPr>
+            </w:pPr>
+            <w:r>
+              <w:rPr>
+                <w:rFonts w:ascii="arial" w:hAnsi="arial"/>
+                <w:sz w:val="14"/>
+                <w:szCs w:val="14"/>
+              </w:rPr>
+              <w:t>{{body.ref_fung</w:t>
+            </w:r>
+            <w:r>
+              <w:rPr>
+                <w:rFonts w:ascii="arial" w:hAnsi="arial"/>
+                <w:sz w:val="14"/>
+                <w:szCs w:val="14"/>
+              </w:rPr>
+              <w:t>3</w:t>
+            </w:r>
+            <w:r>
+              <w:rPr>
+                <w:rFonts w:ascii="arial" w:hAnsi="arial"/>
+                <w:sz w:val="14"/>
+                <w:szCs w:val="14"/>
+              </w:rPr>
+              <w:t>}}</w:t>
+            </w:r>
+          </w:p>
+        </w:tc>
+        <w:tc>
+          <w:tcPr>
+            <w:tcW w:w="6229" w:type="dxa"/>
+            <w:tcBorders>
+              <w:left w:val="single" w:sz="4" w:space="0" w:color="DEE2E6"/>
+              <w:bottom w:val="single" w:sz="4" w:space="0" w:color="DEE2E6"/>
+              <w:right w:val="single" w:sz="4" w:space="0" w:color="DEE2E6"/>
+            </w:tcBorders>
+            <w:vAlign w:val="center"/>
+          </w:tcPr>
+          <w:p>
+            <w:pPr>
+              <w:pStyle w:val="TableParagraph"/>
+              <w:widowControl w:val="false"/>
+              <w:spacing w:lineRule="exact" w:line="151"/>
+              <w:ind w:left="0" w:right="0" w:hanging="0"/>
+              <w:jc w:val="center"/>
+              <w:rPr>
+                <w:sz w:val="14"/>
+                <w:szCs w:val="14"/>
+              </w:rPr>
+            </w:pPr>
+            <w:r>
+              <w:rPr>
+                <w:rFonts w:ascii="arial" w:hAnsi="arial"/>
+                <w:sz w:val="14"/>
+                <w:szCs w:val="14"/>
+              </w:rPr>
+              <w:t>{{body.desc_fung</w:t>
+            </w:r>
+            <w:r>
+              <w:rPr>
+                <w:rFonts w:ascii="arial" w:hAnsi="arial"/>
+                <w:sz w:val="14"/>
+                <w:szCs w:val="14"/>
+              </w:rPr>
+              <w:t>3</w:t>
+            </w:r>
+            <w:r>
+              <w:rPr>
+                <w:rFonts w:ascii="arial" w:hAnsi="arial"/>
+                <w:sz w:val="14"/>
+                <w:szCs w:val="14"/>
+              </w:rPr>
+              <w:t>}}</w:t>
+            </w:r>
+          </w:p>
+        </w:tc>
+      </w:tr>
+      <w:tr>
+        <w:trPr>
+          <w:trHeight w:val="330" w:hRule="atLeast"/>
+        </w:trPr>
+        <w:tc>
+          <w:tcPr>
+            <w:tcW w:w="6236" w:type="dxa"/>
+            <w:tcBorders>
+              <w:left w:val="single" w:sz="4" w:space="0" w:color="DEE2E6"/>
+              <w:bottom w:val="single" w:sz="4" w:space="0" w:color="DEE2E6"/>
+              <w:right w:val="single" w:sz="4" w:space="0" w:color="DEE2E6"/>
+            </w:tcBorders>
+            <w:vAlign w:val="center"/>
+          </w:tcPr>
+          <w:p>
+            <w:pPr>
+              <w:pStyle w:val="TableParagraph"/>
+              <w:widowControl w:val="false"/>
+              <w:spacing w:lineRule="exact" w:line="151"/>
+              <w:ind w:left="0" w:right="0" w:hanging="0"/>
+              <w:jc w:val="center"/>
+              <w:rPr>
+                <w:sz w:val="14"/>
+                <w:szCs w:val="14"/>
+              </w:rPr>
+            </w:pPr>
+            <w:r>
+              <w:rPr>
+                <w:rFonts w:ascii="arial" w:hAnsi="arial"/>
+                <w:sz w:val="14"/>
+                <w:szCs w:val="14"/>
+              </w:rPr>
+              <w:t>{{body.ref_fung</w:t>
+            </w:r>
+            <w:r>
+              <w:rPr>
+                <w:rFonts w:ascii="arial" w:hAnsi="arial"/>
+                <w:sz w:val="14"/>
+                <w:szCs w:val="14"/>
+              </w:rPr>
+              <w:t>4</w:t>
+            </w:r>
+            <w:r>
+              <w:rPr>
+                <w:rFonts w:ascii="arial" w:hAnsi="arial"/>
+                <w:sz w:val="14"/>
+                <w:szCs w:val="14"/>
+              </w:rPr>
+              <w:t>}}</w:t>
+            </w:r>
+          </w:p>
+        </w:tc>
+        <w:tc>
+          <w:tcPr>
+            <w:tcW w:w="6229" w:type="dxa"/>
+            <w:tcBorders>
+              <w:left w:val="single" w:sz="4" w:space="0" w:color="DEE2E6"/>
+              <w:bottom w:val="single" w:sz="4" w:space="0" w:color="DEE2E6"/>
+              <w:right w:val="single" w:sz="4" w:space="0" w:color="DEE2E6"/>
+            </w:tcBorders>
+            <w:vAlign w:val="center"/>
+          </w:tcPr>
+          <w:p>
+            <w:pPr>
+              <w:pStyle w:val="TableParagraph"/>
+              <w:widowControl w:val="false"/>
+              <w:spacing w:lineRule="exact" w:line="151"/>
+              <w:ind w:left="0" w:right="0" w:hanging="0"/>
+              <w:jc w:val="center"/>
+              <w:rPr>
+                <w:sz w:val="14"/>
+                <w:szCs w:val="14"/>
+              </w:rPr>
+            </w:pPr>
+            <w:r>
+              <w:rPr>
+                <w:rFonts w:ascii="arial" w:hAnsi="arial"/>
+                <w:sz w:val="14"/>
+                <w:szCs w:val="14"/>
+              </w:rPr>
+              <w:t>{{body.desc_fung</w:t>
+            </w:r>
+            <w:r>
+              <w:rPr>
+                <w:rFonts w:ascii="arial" w:hAnsi="arial"/>
+                <w:sz w:val="14"/>
+                <w:szCs w:val="14"/>
+              </w:rPr>
+              <w:t>4</w:t>
+            </w:r>
+            <w:r>
+              <w:rPr>
+                <w:rFonts w:ascii="arial" w:hAnsi="arial"/>
+                <w:sz w:val="14"/>
+                <w:szCs w:val="14"/>
+              </w:rPr>
+              <w:t>}}</w:t>
+            </w:r>
+          </w:p>
+        </w:tc>
+      </w:tr>
+      <w:tr>
+        <w:trPr>
+          <w:trHeight w:val="330" w:hRule="atLeast"/>
+        </w:trPr>
+        <w:tc>
+          <w:tcPr>
+            <w:tcW w:w="6236" w:type="dxa"/>
+            <w:tcBorders>
+              <w:left w:val="single" w:sz="4" w:space="0" w:color="DEE2E6"/>
+              <w:bottom w:val="single" w:sz="4" w:space="0" w:color="DEE2E6"/>
+              <w:right w:val="single" w:sz="4" w:space="0" w:color="DEE2E6"/>
+            </w:tcBorders>
+            <w:vAlign w:val="center"/>
+          </w:tcPr>
+          <w:p>
+            <w:pPr>
+              <w:pStyle w:val="TableParagraph"/>
+              <w:widowControl w:val="false"/>
+              <w:spacing w:lineRule="exact" w:line="151"/>
+              <w:ind w:left="0" w:right="0" w:hanging="0"/>
+              <w:jc w:val="center"/>
+              <w:rPr>
+                <w:sz w:val="14"/>
+                <w:szCs w:val="14"/>
+              </w:rPr>
+            </w:pPr>
+            <w:r>
+              <w:rPr>
+                <w:rFonts w:ascii="arial" w:hAnsi="arial"/>
+                <w:sz w:val="14"/>
+                <w:szCs w:val="14"/>
+              </w:rPr>
+              <w:t>{{body.ref_fung</w:t>
+            </w:r>
+            <w:r>
+              <w:rPr>
+                <w:rFonts w:ascii="arial" w:hAnsi="arial"/>
+                <w:sz w:val="14"/>
+                <w:szCs w:val="14"/>
+              </w:rPr>
+              <w:t>5</w:t>
+            </w:r>
+            <w:r>
+              <w:rPr>
+                <w:rFonts w:ascii="arial" w:hAnsi="arial"/>
+                <w:sz w:val="14"/>
+                <w:szCs w:val="14"/>
+              </w:rPr>
+              <w:t>}}</w:t>
+            </w:r>
+          </w:p>
+        </w:tc>
+        <w:tc>
+          <w:tcPr>
+            <w:tcW w:w="6229" w:type="dxa"/>
+            <w:tcBorders>
+              <w:left w:val="single" w:sz="4" w:space="0" w:color="DEE2E6"/>
+              <w:bottom w:val="single" w:sz="4" w:space="0" w:color="DEE2E6"/>
+              <w:right w:val="single" w:sz="4" w:space="0" w:color="DEE2E6"/>
+            </w:tcBorders>
+            <w:vAlign w:val="center"/>
+          </w:tcPr>
+          <w:p>
+            <w:pPr>
+              <w:pStyle w:val="TableParagraph"/>
+              <w:widowControl w:val="false"/>
+              <w:spacing w:lineRule="exact" w:line="151"/>
+              <w:ind w:left="0" w:right="0" w:hanging="0"/>
+              <w:jc w:val="center"/>
+              <w:rPr>
+                <w:sz w:val="14"/>
+                <w:szCs w:val="14"/>
+              </w:rPr>
+            </w:pPr>
+            <w:r>
+              <w:rPr>
+                <w:rFonts w:ascii="arial" w:hAnsi="arial"/>
+                <w:sz w:val="14"/>
+                <w:szCs w:val="14"/>
+              </w:rPr>
+              <w:t>{{body.desc_fung</w:t>
+            </w:r>
+            <w:r>
+              <w:rPr>
+                <w:rFonts w:ascii="arial" w:hAnsi="arial"/>
+                <w:sz w:val="14"/>
+                <w:szCs w:val="14"/>
+              </w:rPr>
+              <w:t>5</w:t>
+            </w:r>
+            <w:r>
+              <w:rPr>
+                <w:rFonts w:ascii="arial" w:hAnsi="arial"/>
+                <w:sz w:val="14"/>
+                <w:szCs w:val="14"/>
+              </w:rPr>
+              <w:t>}}</w:t>
+            </w:r>
+          </w:p>
+        </w:tc>
+      </w:tr>
     </w:tbl>
     <w:p>
       <w:pPr>
@@ -5976,6 +7027,44 @@
         </w:tc>
       </w:tr>
     </w:tbl>
+    <w:p>
+      <w:pPr>
+        <w:pStyle w:val="Normal"/>
+        <w:spacing w:lineRule="auto" w:line="240" w:before="64" w:after="0"/>
+        <w:rPr>
+          <w:rFonts w:ascii="arial" w:hAnsi="arial"/>
+          <w:b/>
+          <w:b/>
+          <w:sz w:val="12"/>
+        </w:rPr>
+      </w:pPr>
+      <w:r>
+        <w:rPr>
+          <w:rFonts w:ascii="arial" w:hAnsi="arial"/>
+          <w:b/>
+          <w:sz w:val="12"/>
+        </w:rPr>
+      </w:r>
+    </w:p>
+    <w:p>
+      <w:pPr>
+        <w:pStyle w:val="Normal"/>
+        <w:spacing w:lineRule="auto" w:line="240" w:before="64" w:after="0"/>
+        <w:rPr>
+          <w:rFonts w:ascii="arial" w:hAnsi="arial"/>
+          <w:b/>
+          <w:b/>
+          <w:sz w:val="12"/>
+        </w:rPr>
+      </w:pPr>
+      <w:r>
+        <w:rPr>
+          <w:rFonts w:ascii="arial" w:hAnsi="arial"/>
+          <w:b/>
+          <w:sz w:val="12"/>
+        </w:rPr>
+      </w:r>
+    </w:p>
     <w:p>
       <w:pPr>
         <w:pStyle w:val="Normal"/>
@@ -6633,6 +7722,45 @@
         </w:rPr>
       </w:pPr>
       <w:r>
+        <w:rPr/>
+      </w:r>
+    </w:p>
+    <w:p>
+      <w:pPr>
+        <w:pStyle w:val="Cosdeltext"/>
+        <w:ind w:left="0" w:right="0" w:hanging="0"/>
+        <w:rPr>
+          <w:sz w:val="20"/>
+          <w:szCs w:val="20"/>
+        </w:rPr>
+      </w:pPr>
+      <w:r>
+        <w:rPr/>
+      </w:r>
+    </w:p>
+    <w:p>
+      <w:pPr>
+        <w:pStyle w:val="Cosdeltext"/>
+        <w:ind w:left="0" w:right="0" w:hanging="0"/>
+        <w:rPr>
+          <w:sz w:val="20"/>
+          <w:szCs w:val="20"/>
+        </w:rPr>
+      </w:pPr>
+      <w:r>
+        <w:rPr/>
+      </w:r>
+    </w:p>
+    <w:p>
+      <w:pPr>
+        <w:pStyle w:val="Cosdeltext"/>
+        <w:ind w:left="0" w:right="0" w:hanging="0"/>
+        <w:rPr>
+          <w:sz w:val="20"/>
+          <w:szCs w:val="20"/>
+        </w:rPr>
+      </w:pPr>
+      <w:r>
         <w:rPr>
           <w:rFonts w:ascii="arial" w:hAnsi="arial"/>
           <w:color w:val="202529"/>
@@ -7254,150 +8382,6 @@
           <w:rFonts w:ascii="arial" w:hAnsi="arial"/>
           <w:b/>
           <w:sz w:val="11"/>
-        </w:rPr>
-      </w:r>
-    </w:p>
-    <w:p>
-      <w:pPr>
-        <w:pStyle w:val="Cosdeltext"/>
-        <w:ind w:left="109" w:right="0" w:hanging="0"/>
-        <w:rPr>
-          <w:sz w:val="12"/>
-          <w:szCs w:val="12"/>
-        </w:rPr>
-      </w:pPr>
-      <w:r>
-        <w:rPr>
-          <w:sz w:val="12"/>
-          <w:szCs w:val="12"/>
-        </w:rPr>
-      </w:r>
-    </w:p>
-    <w:p>
-      <w:pPr>
-        <w:pStyle w:val="Cosdeltext"/>
-        <w:ind w:left="109" w:right="0" w:hanging="0"/>
-        <w:rPr>
-          <w:sz w:val="12"/>
-          <w:szCs w:val="12"/>
-        </w:rPr>
-      </w:pPr>
-      <w:r>
-        <w:rPr>
-          <w:sz w:val="12"/>
-          <w:szCs w:val="12"/>
-        </w:rPr>
-      </w:r>
-    </w:p>
-    <w:p>
-      <w:pPr>
-        <w:pStyle w:val="Cosdeltext"/>
-        <w:ind w:left="109" w:right="0" w:hanging="0"/>
-        <w:rPr>
-          <w:sz w:val="12"/>
-          <w:szCs w:val="12"/>
-        </w:rPr>
-      </w:pPr>
-      <w:r>
-        <w:rPr>
-          <w:sz w:val="12"/>
-          <w:szCs w:val="12"/>
-        </w:rPr>
-      </w:r>
-    </w:p>
-    <w:p>
-      <w:pPr>
-        <w:pStyle w:val="Cosdeltext"/>
-        <w:ind w:left="109" w:right="0" w:hanging="0"/>
-        <w:rPr>
-          <w:sz w:val="12"/>
-          <w:szCs w:val="12"/>
-        </w:rPr>
-      </w:pPr>
-      <w:r>
-        <w:rPr>
-          <w:sz w:val="12"/>
-          <w:szCs w:val="12"/>
-        </w:rPr>
-      </w:r>
-    </w:p>
-    <w:p>
-      <w:pPr>
-        <w:pStyle w:val="Cosdeltext"/>
-        <w:ind w:left="109" w:right="0" w:hanging="0"/>
-        <w:rPr>
-          <w:sz w:val="12"/>
-          <w:szCs w:val="12"/>
-        </w:rPr>
-      </w:pPr>
-      <w:r>
-        <w:rPr>
-          <w:sz w:val="12"/>
-          <w:szCs w:val="12"/>
-        </w:rPr>
-      </w:r>
-    </w:p>
-    <w:p>
-      <w:pPr>
-        <w:pStyle w:val="Cosdeltext"/>
-        <w:ind w:left="109" w:right="0" w:hanging="0"/>
-        <w:rPr>
-          <w:sz w:val="12"/>
-          <w:szCs w:val="12"/>
-        </w:rPr>
-      </w:pPr>
-      <w:r>
-        <w:rPr>
-          <w:sz w:val="12"/>
-          <w:szCs w:val="12"/>
-        </w:rPr>
-      </w:r>
-    </w:p>
-    <w:p>
-      <w:pPr>
-        <w:pStyle w:val="Cosdeltext"/>
-        <w:ind w:left="109" w:right="0" w:hanging="0"/>
-        <w:rPr>
-          <w:sz w:val="12"/>
-          <w:szCs w:val="12"/>
-        </w:rPr>
-      </w:pPr>
-      <w:r>
-        <w:rPr>
-          <w:sz w:val="12"/>
-          <w:szCs w:val="12"/>
-        </w:rPr>
-      </w:r>
-    </w:p>
-    <w:p>
-      <w:pPr>
-        <w:pStyle w:val="Cosdeltext"/>
-        <w:ind w:left="109" w:right="0" w:hanging="0"/>
-        <w:rPr>
-          <w:sz w:val="12"/>
-          <w:szCs w:val="12"/>
-        </w:rPr>
-      </w:pPr>
-      <w:r>
-        <w:rPr>
-          <w:sz w:val="12"/>
-          <w:szCs w:val="12"/>
-        </w:rPr>
-      </w:r>
-    </w:p>
-    <w:p>
-      <w:pPr>
-        <w:pStyle w:val="Cosdeltext"/>
-        <w:ind w:left="109" w:right="0" w:hanging="0"/>
-        <w:rPr>
-          <w:sz w:val="12"/>
-          <w:szCs w:val="12"/>
-        </w:rPr>
-      </w:pPr>
-      <w:r>
-        <w:rPr>
-          <w:sz w:val="12"/>
-          <w:szCs w:val="12"/>
         </w:rPr>
       </w:r>
     </w:p>

</xml_diff>

<commit_message>
Small bug fixed header
</commit_message>
<xml_diff>
--- a/app/templates/fitxa_tecnica_template.docx
+++ b/app/templates/fitxa_tecnica_template.docx
@@ -18,13 +18,7 @@
         </w:rPr>
       </w:pPr>
       <w:r>
-        <w:rPr>
-          <w:rFonts w:ascii="arial" w:hAnsi="arial"/>
-          <w:b/>
-          <w:color w:val="999999"/>
-          <w:sz w:val="32"/>
-          <w:szCs w:val="32"/>
-        </w:rPr>
+        <w:rPr/>
       </w:r>
     </w:p>
     <w:p>
@@ -7007,54 +7001,6 @@
     <w:p>
       <w:pPr>
         <w:pStyle w:val="Cosdeltext"/>
-        <w:ind w:left="109" w:right="0" w:hanging="0"/>
-        <w:rPr>
-          <w:rFonts w:ascii="arial" w:hAnsi="arial"/>
-          <w:color w:val="202529"/>
-        </w:rPr>
-      </w:pPr>
-      <w:r>
-        <w:rPr>
-          <w:rFonts w:ascii="arial" w:hAnsi="arial"/>
-          <w:color w:val="202529"/>
-        </w:rPr>
-      </w:r>
-    </w:p>
-    <w:p>
-      <w:pPr>
-        <w:pStyle w:val="Cosdeltext"/>
-        <w:ind w:left="109" w:right="0" w:hanging="0"/>
-        <w:rPr>
-          <w:rFonts w:ascii="arial" w:hAnsi="arial"/>
-          <w:color w:val="202529"/>
-        </w:rPr>
-      </w:pPr>
-      <w:r>
-        <w:rPr>
-          <w:rFonts w:ascii="arial" w:hAnsi="arial"/>
-          <w:color w:val="202529"/>
-        </w:rPr>
-      </w:r>
-    </w:p>
-    <w:p>
-      <w:pPr>
-        <w:pStyle w:val="Cosdeltext"/>
-        <w:ind w:left="109" w:right="0" w:hanging="0"/>
-        <w:rPr>
-          <w:rFonts w:ascii="arial" w:hAnsi="arial"/>
-          <w:color w:val="202529"/>
-        </w:rPr>
-      </w:pPr>
-      <w:r>
-        <w:rPr>
-          <w:rFonts w:ascii="arial" w:hAnsi="arial"/>
-          <w:color w:val="202529"/>
-        </w:rPr>
-      </w:r>
-    </w:p>
-    <w:p>
-      <w:pPr>
-        <w:pStyle w:val="Cosdeltext"/>
         <w:ind w:left="0" w:right="0" w:hanging="0"/>
         <w:rPr>
           <w:sz w:val="20"/>
@@ -9208,7 +9154,7 @@
         <wp:anchor behindDoc="1" distT="0" distB="0" distL="0" distR="0" simplePos="0" locked="0" layoutInCell="0" allowOverlap="1" relativeHeight="5">
           <wp:simplePos x="0" y="0"/>
           <wp:positionH relativeFrom="column">
-            <wp:posOffset>5973445</wp:posOffset>
+            <wp:posOffset>3246120</wp:posOffset>
           </wp:positionH>
           <wp:positionV relativeFrom="paragraph">
             <wp:posOffset>-80645</wp:posOffset>
@@ -9249,23 +9195,6 @@
           </a:graphic>
         </wp:anchor>
       </w:drawing>
-      <w:fldChar w:fldCharType="begin"/>
-    </w:r>
-    <w:r>
-      <w:rPr/>
-      <w:instrText xml:space="preserve"> PAGE </w:instrText>
-    </w:r>
-    <w:r>
-      <w:rPr/>
-      <w:fldChar w:fldCharType="separate"/>
-    </w:r>
-    <w:r>
-      <w:rPr/>
-      <w:t>2</w:t>
-    </w:r>
-    <w:r>
-      <w:rPr/>
-      <w:fldChar w:fldCharType="end"/>
     </w:r>
   </w:p>
 </w:ftr>
@@ -9285,12 +9214,12 @@
         <wp:anchor behindDoc="1" distT="0" distB="0" distL="0" distR="0" simplePos="0" locked="0" layoutInCell="0" allowOverlap="1" relativeHeight="3">
           <wp:simplePos x="0" y="0"/>
           <wp:positionH relativeFrom="column">
-            <wp:posOffset>902335</wp:posOffset>
+            <wp:posOffset>408305</wp:posOffset>
           </wp:positionH>
           <wp:positionV relativeFrom="paragraph">
-            <wp:posOffset>256540</wp:posOffset>
+            <wp:posOffset>438785</wp:posOffset>
           </wp:positionV>
-          <wp:extent cx="1209675" cy="211455"/>
+          <wp:extent cx="1909445" cy="333375"/>
           <wp:effectExtent l="0" t="0" r="0" b="0"/>
           <wp:wrapSquare wrapText="largest"/>
           <wp:docPr id="1" name="Imatge1" descr=""/>
@@ -9315,7 +9244,7 @@
                 <pic:spPr bwMode="auto">
                   <a:xfrm>
                     <a:off x="0" y="0"/>
-                    <a:ext cx="1209675" cy="211455"/>
+                    <a:ext cx="1909445" cy="333375"/>
                   </a:xfrm>
                   <a:prstGeom prst="rect">
                     <a:avLst/>
@@ -9330,7 +9259,7 @@
   </w:p>
   <w:tbl>
     <w:tblPr>
-      <w:tblW w:w="10148" w:type="dxa"/>
+      <w:tblW w:w="11622" w:type="dxa"/>
       <w:jc w:val="center"/>
       <w:tblInd w:w="0" w:type="dxa"/>
       <w:tblLayout w:type="fixed"/>
@@ -9343,11 +9272,12 @@
       <w:tblLook w:val="01e0" w:noHBand="0" w:noVBand="0" w:firstColumn="1" w:lastRow="1" w:lastColumn="1" w:firstRow="1"/>
     </w:tblPr>
     <w:tblGrid>
-      <w:gridCol w:w="2100"/>
-      <w:gridCol w:w="4212"/>
-      <w:gridCol w:w="1843"/>
-      <w:gridCol w:w="1275"/>
-      <w:gridCol w:w="718"/>
+      <w:gridCol w:w="3245"/>
+      <w:gridCol w:w="3573"/>
+      <w:gridCol w:w="1555"/>
+      <w:gridCol w:w="1145"/>
+      <w:gridCol w:w="682"/>
+      <w:gridCol w:w="1422"/>
     </w:tblGrid>
     <w:tr>
       <w:trPr>
@@ -9355,7 +9285,7 @@
       </w:trPr>
       <w:tc>
         <w:tcPr>
-          <w:tcW w:w="2100" w:type="dxa"/>
+          <w:tcW w:w="3245" w:type="dxa"/>
           <w:vMerge w:val="restart"/>
           <w:tcBorders>
             <w:top w:val="single" w:sz="4" w:space="0" w:color="000000"/>
@@ -9385,7 +9315,7 @@
       </w:tc>
       <w:tc>
         <w:tcPr>
-          <w:tcW w:w="4212" w:type="dxa"/>
+          <w:tcW w:w="3573" w:type="dxa"/>
           <w:tcBorders>
             <w:top w:val="single" w:sz="4" w:space="0" w:color="000000"/>
             <w:left w:val="single" w:sz="4" w:space="0" w:color="000000"/>
@@ -9417,12 +9347,11 @@
       </w:tc>
       <w:tc>
         <w:tcPr>
-          <w:tcW w:w="1843" w:type="dxa"/>
+          <w:tcW w:w="1555" w:type="dxa"/>
           <w:tcBorders>
             <w:top w:val="single" w:sz="4" w:space="0" w:color="000000"/>
             <w:left w:val="single" w:sz="4" w:space="0" w:color="000000"/>
             <w:bottom w:val="single" w:sz="4" w:space="0" w:color="000000"/>
-            <w:right w:val="single" w:sz="4" w:space="0" w:color="000000"/>
           </w:tcBorders>
           <w:vAlign w:val="center"/>
         </w:tcPr>
@@ -9449,7 +9378,7 @@
       </w:tc>
       <w:tc>
         <w:tcPr>
-          <w:tcW w:w="1275" w:type="dxa"/>
+          <w:tcW w:w="1145" w:type="dxa"/>
           <w:tcBorders>
             <w:top w:val="single" w:sz="4" w:space="0" w:color="000000"/>
             <w:left w:val="single" w:sz="4" w:space="0" w:color="000000"/>
@@ -9481,7 +9410,7 @@
       </w:tc>
       <w:tc>
         <w:tcPr>
-          <w:tcW w:w="718" w:type="dxa"/>
+          <w:tcW w:w="682" w:type="dxa"/>
           <w:tcBorders>
             <w:top w:val="single" w:sz="4" w:space="0" w:color="000000"/>
             <w:left w:val="single" w:sz="4" w:space="0" w:color="000000"/>
@@ -9511,6 +9440,38 @@
           </w:r>
         </w:p>
       </w:tc>
+      <w:tc>
+        <w:tcPr>
+          <w:tcW w:w="1422" w:type="dxa"/>
+          <w:tcBorders>
+            <w:top w:val="single" w:sz="4" w:space="0" w:color="000000"/>
+            <w:left w:val="single" w:sz="4" w:space="0" w:color="000000"/>
+            <w:bottom w:val="single" w:sz="4" w:space="0" w:color="000000"/>
+            <w:right w:val="single" w:sz="4" w:space="0" w:color="000000"/>
+          </w:tcBorders>
+          <w:vAlign w:val="center"/>
+        </w:tcPr>
+        <w:p>
+          <w:pPr>
+            <w:pStyle w:val="Capalera"/>
+            <w:widowControl w:val="false"/>
+            <w:spacing w:before="0" w:after="0"/>
+            <w:jc w:val="center"/>
+            <w:rPr>
+              <w:sz w:val="16"/>
+              <w:szCs w:val="16"/>
+            </w:rPr>
+          </w:pPr>
+          <w:r>
+            <w:rPr>
+              <w:b/>
+              <w:sz w:val="16"/>
+              <w:szCs w:val="16"/>
+            </w:rPr>
+            <w:t>Aprovat</w:t>
+          </w:r>
+        </w:p>
+      </w:tc>
     </w:tr>
     <w:tr>
       <w:trPr>
@@ -9518,7 +9479,7 @@
       </w:trPr>
       <w:tc>
         <w:tcPr>
-          <w:tcW w:w="2100" w:type="dxa"/>
+          <w:tcW w:w="3245" w:type="dxa"/>
           <w:vMerge w:val="continue"/>
           <w:tcBorders>
             <w:top w:val="single" w:sz="4" w:space="0" w:color="000000"/>
@@ -9550,7 +9511,7 @@
       </w:tc>
       <w:tc>
         <w:tcPr>
-          <w:tcW w:w="4212" w:type="dxa"/>
+          <w:tcW w:w="3573" w:type="dxa"/>
           <w:tcBorders>
             <w:top w:val="single" w:sz="4" w:space="0" w:color="000000"/>
             <w:left w:val="single" w:sz="4" w:space="0" w:color="000000"/>
@@ -9580,12 +9541,11 @@
       </w:tc>
       <w:tc>
         <w:tcPr>
-          <w:tcW w:w="1843" w:type="dxa"/>
+          <w:tcW w:w="1555" w:type="dxa"/>
           <w:tcBorders>
             <w:top w:val="single" w:sz="4" w:space="0" w:color="000000"/>
             <w:left w:val="single" w:sz="4" w:space="0" w:color="000000"/>
             <w:bottom w:val="single" w:sz="4" w:space="0" w:color="000000"/>
-            <w:right w:val="single" w:sz="4" w:space="0" w:color="000000"/>
           </w:tcBorders>
           <w:vAlign w:val="center"/>
         </w:tcPr>
@@ -9610,7 +9570,7 @@
       </w:tc>
       <w:tc>
         <w:tcPr>
-          <w:tcW w:w="1275" w:type="dxa"/>
+          <w:tcW w:w="1145" w:type="dxa"/>
           <w:tcBorders>
             <w:top w:val="single" w:sz="4" w:space="0" w:color="000000"/>
             <w:left w:val="single" w:sz="4" w:space="0" w:color="000000"/>
@@ -9641,7 +9601,7 @@
       </w:tc>
       <w:tc>
         <w:tcPr>
-          <w:tcW w:w="718" w:type="dxa"/>
+          <w:tcW w:w="682" w:type="dxa"/>
           <w:tcBorders>
             <w:top w:val="single" w:sz="4" w:space="0" w:color="000000"/>
             <w:left w:val="single" w:sz="4" w:space="0" w:color="000000"/>
@@ -9666,6 +9626,177 @@
               <w:szCs w:val="16"/>
             </w:rPr>
             <w:t>01</w:t>
+          </w:r>
+        </w:p>
+      </w:tc>
+      <w:tc>
+        <w:tcPr>
+          <w:tcW w:w="1422" w:type="dxa"/>
+          <w:tcBorders>
+            <w:top w:val="single" w:sz="4" w:space="0" w:color="000000"/>
+            <w:left w:val="single" w:sz="4" w:space="0" w:color="000000"/>
+            <w:bottom w:val="single" w:sz="4" w:space="0" w:color="000000"/>
+            <w:right w:val="single" w:sz="4" w:space="0" w:color="000000"/>
+          </w:tcBorders>
+          <w:vAlign w:val="center"/>
+        </w:tcPr>
+        <w:p>
+          <w:pPr>
+            <w:pStyle w:val="Capalera"/>
+            <w:widowControl w:val="false"/>
+            <w:jc w:val="center"/>
+            <w:rPr>
+              <w:sz w:val="16"/>
+              <w:szCs w:val="16"/>
+            </w:rPr>
+          </w:pPr>
+          <w:r>
+            <w:rPr>
+              <w:sz w:val="16"/>
+              <w:szCs w:val="16"/>
+            </w:rPr>
+            <w:t>Dr. Brugada</w:t>
+          </w:r>
+        </w:p>
+      </w:tc>
+    </w:tr>
+    <w:tr>
+      <w:trPr>
+        <w:trHeight w:val="540" w:hRule="atLeast"/>
+      </w:trPr>
+      <w:tc>
+        <w:tcPr>
+          <w:tcW w:w="3245" w:type="dxa"/>
+          <w:vMerge w:val="continue"/>
+          <w:tcBorders>
+            <w:top w:val="single" w:sz="4" w:space="0" w:color="000000"/>
+            <w:left w:val="single" w:sz="4" w:space="0" w:color="000000"/>
+            <w:bottom w:val="single" w:sz="4" w:space="0" w:color="000000"/>
+            <w:right w:val="single" w:sz="4" w:space="0" w:color="000000"/>
+          </w:tcBorders>
+          <w:vAlign w:val="center"/>
+        </w:tcPr>
+        <w:p>
+          <w:pPr>
+            <w:pStyle w:val="Normal"/>
+            <w:widowControl w:val="false"/>
+            <w:jc w:val="center"/>
+            <w:rPr>
+              <w:rFonts w:ascii="Arial" w:hAnsi="Arial" w:cs="Arial"/>
+              <w:sz w:val="16"/>
+              <w:szCs w:val="16"/>
+            </w:rPr>
+          </w:pPr>
+          <w:r>
+            <w:rPr>
+              <w:rFonts w:cs="Arial" w:ascii="Arial" w:hAnsi="Arial"/>
+              <w:sz w:val="16"/>
+              <w:szCs w:val="16"/>
+            </w:rPr>
+          </w:r>
+        </w:p>
+      </w:tc>
+      <w:tc>
+        <w:tcPr>
+          <w:tcW w:w="6955" w:type="dxa"/>
+          <w:gridSpan w:val="4"/>
+          <w:tcBorders>
+            <w:left w:val="single" w:sz="4" w:space="0" w:color="000000"/>
+            <w:bottom w:val="single" w:sz="4" w:space="0" w:color="000000"/>
+            <w:right w:val="single" w:sz="4" w:space="0" w:color="000000"/>
+          </w:tcBorders>
+          <w:vAlign w:val="center"/>
+        </w:tcPr>
+        <w:p>
+          <w:pPr>
+            <w:pStyle w:val="Capalera"/>
+            <w:widowControl w:val="false"/>
+            <w:jc w:val="center"/>
+            <w:rPr>
+              <w:sz w:val="16"/>
+              <w:szCs w:val="16"/>
+            </w:rPr>
+          </w:pPr>
+          <w:r>
+            <w:rPr>
+              <w:sz w:val="16"/>
+              <w:szCs w:val="16"/>
+            </w:rPr>
+          </w:r>
+        </w:p>
+      </w:tc>
+      <w:tc>
+        <w:tcPr>
+          <w:tcW w:w="1422" w:type="dxa"/>
+          <w:tcBorders>
+            <w:left w:val="single" w:sz="4" w:space="0" w:color="000000"/>
+            <w:bottom w:val="single" w:sz="4" w:space="0" w:color="000000"/>
+            <w:right w:val="single" w:sz="4" w:space="0" w:color="000000"/>
+          </w:tcBorders>
+          <w:vAlign w:val="center"/>
+        </w:tcPr>
+        <w:p>
+          <w:pPr>
+            <w:pStyle w:val="Capalera"/>
+            <w:widowControl w:val="false"/>
+            <w:jc w:val="center"/>
+            <w:rPr>
+              <w:sz w:val="16"/>
+              <w:szCs w:val="16"/>
+            </w:rPr>
+          </w:pPr>
+          <w:r>
+            <w:rPr>
+              <w:sz w:val="16"/>
+              <w:szCs w:val="16"/>
+            </w:rPr>
+            <w:t>P</w:t>
+          </w:r>
+          <w:r>
+            <w:rPr>
+              <w:rFonts w:eastAsia="Liberation Sans" w:cs="Liberation Sans"/>
+              <w:color w:val="auto"/>
+              <w:kern w:val="0"/>
+              <w:sz w:val="16"/>
+              <w:szCs w:val="16"/>
+              <w:lang w:val="ca-ES" w:eastAsia="en-US" w:bidi="ar-SA"/>
+            </w:rPr>
+            <w:t xml:space="preserve">àg </w:t>
+          </w:r>
+          <w:r>
+            <w:rPr>
+              <w:sz w:val="16"/>
+              <w:szCs w:val="16"/>
+            </w:rPr>
+            <w:fldChar w:fldCharType="begin"/>
+          </w:r>
+          <w:r>
+            <w:rPr>
+              <w:sz w:val="16"/>
+              <w:szCs w:val="16"/>
+            </w:rPr>
+            <w:instrText xml:space="preserve"> PAGE </w:instrText>
+          </w:r>
+          <w:r>
+            <w:rPr>
+              <w:sz w:val="16"/>
+              <w:szCs w:val="16"/>
+            </w:rPr>
+            <w:fldChar w:fldCharType="separate"/>
+          </w:r>
+          <w:r>
+            <w:rPr>
+              <w:sz w:val="16"/>
+              <w:szCs w:val="16"/>
+            </w:rPr>
+            <w:t>2</w:t>
+          </w:r>
+          <w:r>
+            <w:rPr>
+              <w:sz w:val="16"/>
+              <w:szCs w:val="16"/>
+            </w:rPr>
+            <w:fldChar w:fldCharType="end"/>
           </w:r>
         </w:p>
       </w:tc>

</xml_diff>